<commit_message>
*Módulo de Archivos *2016-11-29 *Descripcción: Implementación del Modulo de Archivos para las Etapas *Avance 30%
</commit_message>
<xml_diff>
--- a/Resources A/Residencia Profesional/Análisis de Requerimientos Funcionales y No funcionales.docx
+++ b/Resources A/Residencia Profesional/Análisis de Requerimientos Funcionales y No funcionales.docx
@@ -21,37 +21,7 @@
           <w:sz w:val="28"/>
           <w:szCs w:val="36"/>
         </w:rPr>
-        <w:t>Análisis</w:t>
-      </w:r>
-      <w:r>
-        <w:rPr>
-          <w:rFonts w:hint="default" w:ascii="Gotham Book" w:hAnsi="Gotham Book" w:cs="Gotham Book"/>
-          <w:b/>
-          <w:bCs/>
-          <w:sz w:val="28"/>
-          <w:szCs w:val="36"/>
-        </w:rPr>
-        <w:t xml:space="preserve"> de Req</w:t>
-      </w:r>
-      <w:r>
-        <w:rPr>
-          <w:rFonts w:hint="default" w:ascii="Gotham Book" w:hAnsi="Gotham Book" w:cs="Gotham Book"/>
-          <w:b/>
-          <w:bCs/>
-          <w:sz w:val="28"/>
-          <w:szCs w:val="36"/>
-        </w:rPr>
-        <w:t>ue</w:t>
-      </w:r>
-      <w:r>
-        <w:rPr>
-          <w:rFonts w:hint="default" w:ascii="Gotham Book" w:hAnsi="Gotham Book" w:cs="Gotham Book"/>
-          <w:b/>
-          <w:bCs/>
-          <w:sz w:val="28"/>
-          <w:szCs w:val="36"/>
-        </w:rPr>
-        <w:t>rimientos Funcionales y No funcionales</w:t>
+        <w:t>Análisis de Requerimientos Funcionales y No funcionales</w:t>
       </w:r>
     </w:p>
     <w:p>
@@ -137,39 +107,7 @@
           <w:sz w:val="24"/>
           <w:szCs w:val="32"/>
         </w:rPr>
-        <w:t xml:space="preserve">El usuario </w:t>
-      </w:r>
-      <w:r>
-        <w:rPr>
-          <w:rFonts w:hint="default" w:ascii="Gotham Book" w:hAnsi="Gotham Book" w:cs="Gotham Book"/>
-          <w:sz w:val="24"/>
-          <w:szCs w:val="32"/>
-        </w:rPr>
-        <w:t>podrá</w:t>
-      </w:r>
-      <w:r>
-        <w:rPr>
-          <w:rFonts w:hint="default" w:ascii="Gotham Book" w:hAnsi="Gotham Book" w:cs="Gotham Book"/>
-          <w:sz w:val="24"/>
-          <w:szCs w:val="32"/>
-        </w:rPr>
-        <w:t xml:space="preserve"> dar de alta una Ficha </w:t>
-      </w:r>
-      <w:r>
-        <w:rPr>
-          <w:rFonts w:hint="default" w:ascii="Gotham Book" w:hAnsi="Gotham Book" w:cs="Gotham Book"/>
-          <w:sz w:val="24"/>
-          <w:szCs w:val="32"/>
-        </w:rPr>
-        <w:t>Técnica</w:t>
-      </w:r>
-      <w:r>
-        <w:rPr>
-          <w:rFonts w:hint="default" w:ascii="Gotham Book" w:hAnsi="Gotham Book" w:cs="Gotham Book"/>
-          <w:sz w:val="24"/>
-          <w:szCs w:val="32"/>
-        </w:rPr>
-        <w:t xml:space="preserve"> de Plantel</w:t>
+        <w:t>El usuario podrá dar de alta una Ficha Técnica de Plantel</w:t>
       </w:r>
     </w:p>
     <w:p>
@@ -205,39 +143,7 @@
           <w:sz w:val="24"/>
           <w:szCs w:val="32"/>
         </w:rPr>
-        <w:t xml:space="preserve">El usuario </w:t>
-      </w:r>
-      <w:r>
-        <w:rPr>
-          <w:rFonts w:hint="default" w:ascii="Gotham Book" w:hAnsi="Gotham Book" w:cs="Gotham Book"/>
-          <w:sz w:val="24"/>
-          <w:szCs w:val="32"/>
-        </w:rPr>
-        <w:t>podrá</w:t>
-      </w:r>
-      <w:r>
-        <w:rPr>
-          <w:rFonts w:hint="default" w:ascii="Gotham Book" w:hAnsi="Gotham Book" w:cs="Gotham Book"/>
-          <w:sz w:val="24"/>
-          <w:szCs w:val="32"/>
-        </w:rPr>
-        <w:t xml:space="preserve"> modificar una Ficha </w:t>
-      </w:r>
-      <w:r>
-        <w:rPr>
-          <w:rFonts w:hint="default" w:ascii="Gotham Book" w:hAnsi="Gotham Book" w:cs="Gotham Book"/>
-          <w:sz w:val="24"/>
-          <w:szCs w:val="32"/>
-        </w:rPr>
-        <w:t>Técnica</w:t>
-      </w:r>
-      <w:r>
-        <w:rPr>
-          <w:rFonts w:hint="default" w:ascii="Gotham Book" w:hAnsi="Gotham Book" w:cs="Gotham Book"/>
-          <w:sz w:val="24"/>
-          <w:szCs w:val="32"/>
-        </w:rPr>
-        <w:t xml:space="preserve"> de Plantel.</w:t>
+        <w:t>El usuario podrá modificar una Ficha Técnica de Plantel.</w:t>
       </w:r>
     </w:p>
     <w:p>
@@ -273,39 +179,7 @@
           <w:sz w:val="24"/>
           <w:szCs w:val="32"/>
         </w:rPr>
-        <w:t xml:space="preserve">El Usuario </w:t>
-      </w:r>
-      <w:r>
-        <w:rPr>
-          <w:rFonts w:hint="default" w:ascii="Gotham Book" w:hAnsi="Gotham Book" w:cs="Gotham Book"/>
-          <w:sz w:val="24"/>
-          <w:szCs w:val="32"/>
-        </w:rPr>
-        <w:t>podrá</w:t>
-      </w:r>
-      <w:r>
-        <w:rPr>
-          <w:rFonts w:hint="default" w:ascii="Gotham Book" w:hAnsi="Gotham Book" w:cs="Gotham Book"/>
-          <w:sz w:val="24"/>
-          <w:szCs w:val="32"/>
-        </w:rPr>
-        <w:t xml:space="preserve"> Imprimir una Ficha </w:t>
-      </w:r>
-      <w:r>
-        <w:rPr>
-          <w:rFonts w:hint="default" w:ascii="Gotham Book" w:hAnsi="Gotham Book" w:cs="Gotham Book"/>
-          <w:sz w:val="24"/>
-          <w:szCs w:val="32"/>
-        </w:rPr>
-        <w:t>Técnica</w:t>
-      </w:r>
-      <w:r>
-        <w:rPr>
-          <w:rFonts w:hint="default" w:ascii="Gotham Book" w:hAnsi="Gotham Book" w:cs="Gotham Book"/>
-          <w:sz w:val="24"/>
-          <w:szCs w:val="32"/>
-        </w:rPr>
-        <w:t xml:space="preserve"> de un determinado plantel.</w:t>
+        <w:t>El Usuario podrá Imprimir una Ficha Técnica de un determinado plantel.</w:t>
       </w:r>
     </w:p>
     <w:p>
@@ -341,55 +215,7 @@
           <w:sz w:val="24"/>
           <w:szCs w:val="32"/>
         </w:rPr>
-        <w:t xml:space="preserve">El Sistema de </w:t>
-      </w:r>
-      <w:r>
-        <w:rPr>
-          <w:rFonts w:hint="default" w:ascii="Gotham Book" w:hAnsi="Gotham Book" w:cs="Gotham Book"/>
-          <w:sz w:val="24"/>
-          <w:szCs w:val="32"/>
-        </w:rPr>
-        <w:t>planeación</w:t>
-      </w:r>
-      <w:r>
-        <w:rPr>
-          <w:rFonts w:hint="default" w:ascii="Gotham Book" w:hAnsi="Gotham Book" w:cs="Gotham Book"/>
-          <w:sz w:val="24"/>
-          <w:szCs w:val="32"/>
-        </w:rPr>
-        <w:t xml:space="preserve"> podrá consultar </w:t>
-      </w:r>
-      <w:r>
-        <w:rPr>
-          <w:rFonts w:hint="default" w:ascii="Gotham Book" w:hAnsi="Gotham Book" w:cs="Gotham Book"/>
-          <w:sz w:val="24"/>
-          <w:szCs w:val="32"/>
-        </w:rPr>
-        <w:t>información</w:t>
-      </w:r>
-      <w:r>
-        <w:rPr>
-          <w:rFonts w:hint="default" w:ascii="Gotham Book" w:hAnsi="Gotham Book" w:cs="Gotham Book"/>
-          <w:sz w:val="24"/>
-          <w:szCs w:val="32"/>
-        </w:rPr>
-        <w:t xml:space="preserve"> general y </w:t>
-      </w:r>
-      <w:r>
-        <w:rPr>
-          <w:rFonts w:hint="default" w:ascii="Gotham Book" w:hAnsi="Gotham Book" w:cs="Gotham Book"/>
-          <w:sz w:val="24"/>
-          <w:szCs w:val="32"/>
-        </w:rPr>
-        <w:t>académica</w:t>
-      </w:r>
-      <w:r>
-        <w:rPr>
-          <w:rFonts w:hint="default" w:ascii="Gotham Book" w:hAnsi="Gotham Book" w:cs="Gotham Book"/>
-          <w:sz w:val="24"/>
-          <w:szCs w:val="32"/>
-        </w:rPr>
-        <w:t xml:space="preserve"> de los planteles desde el sistema "DEO".</w:t>
+        <w:t>El Sistema de planeación podrá consultar información general y académica de los planteles desde el sistema "DEO".</w:t>
       </w:r>
     </w:p>
     <w:p>
@@ -425,23 +251,39 @@
           <w:sz w:val="24"/>
           <w:szCs w:val="32"/>
         </w:rPr>
-        <w:t>La ficha Técnica almacenará las etapas de desarrollo del plantel</w:t>
-      </w:r>
-      <w:r>
-        <w:rPr>
-          <w:rFonts w:hint="default" w:ascii="Gotham Book" w:hAnsi="Gotham Book" w:cs="Gotham Book"/>
-          <w:sz w:val="24"/>
-          <w:szCs w:val="32"/>
-        </w:rPr>
-        <w:t xml:space="preserve"> y</w:t>
-      </w:r>
-      <w:r>
-        <w:rPr>
-          <w:rFonts w:hint="default" w:ascii="Gotham Book" w:hAnsi="Gotham Book" w:cs="Gotham Book"/>
-          <w:sz w:val="24"/>
-          <w:szCs w:val="32"/>
-        </w:rPr>
-        <w:t xml:space="preserve"> así agregar, modificar y eliminar dichas etapas.</w:t>
+        <w:t xml:space="preserve">La ficha Técnica </w:t>
+      </w:r>
+      <w:r>
+        <w:rPr>
+          <w:rFonts w:hint="default" w:ascii="Gotham Book" w:hAnsi="Gotham Book" w:cs="Gotham Book"/>
+          <w:sz w:val="24"/>
+          <w:szCs w:val="32"/>
+        </w:rPr>
+        <w:t>gestionará</w:t>
+      </w:r>
+      <w:r>
+        <w:rPr>
+          <w:rFonts w:hint="default" w:ascii="Gotham Book" w:hAnsi="Gotham Book" w:cs="Gotham Book"/>
+          <w:sz w:val="24"/>
+          <w:szCs w:val="32"/>
+        </w:rPr>
+        <w:t xml:space="preserve"> las etapas de desarrollo del plantel </w:t>
+      </w:r>
+      <w:r>
+        <w:rPr>
+          <w:rFonts w:hint="default" w:ascii="Gotham Book" w:hAnsi="Gotham Book" w:cs="Gotham Book"/>
+          <w:sz w:val="24"/>
+          <w:szCs w:val="32"/>
+        </w:rPr>
+        <w:t>y por tal podrá</w:t>
+      </w:r>
+      <w:r>
+        <w:rPr>
+          <w:rFonts w:hint="default" w:ascii="Gotham Book" w:hAnsi="Gotham Book" w:cs="Gotham Book"/>
+          <w:sz w:val="24"/>
+          <w:szCs w:val="32"/>
+        </w:rPr>
+        <w:t xml:space="preserve"> agregar, modificar y eliminar dichas etapas.</w:t>
       </w:r>
     </w:p>
     <w:p>
@@ -477,23 +319,7 @@
           <w:sz w:val="24"/>
           <w:szCs w:val="32"/>
         </w:rPr>
-        <w:t xml:space="preserve">Se </w:t>
-      </w:r>
-      <w:r>
-        <w:rPr>
-          <w:rFonts w:hint="default" w:ascii="Gotham Book" w:hAnsi="Gotham Book" w:cs="Gotham Book"/>
-          <w:sz w:val="24"/>
-          <w:szCs w:val="32"/>
-        </w:rPr>
-        <w:t>podrá</w:t>
-      </w:r>
-      <w:r>
-        <w:rPr>
-          <w:rFonts w:hint="default" w:ascii="Gotham Book" w:hAnsi="Gotham Book" w:cs="Gotham Book"/>
-          <w:sz w:val="24"/>
-          <w:szCs w:val="32"/>
-        </w:rPr>
-        <w:t xml:space="preserve"> subir y descargar evidencias (Fotos) de las etapas de los planteles.</w:t>
+        <w:t>Se podrá subir y descargar evidencias (Fotos) de las etapas de los planteles.</w:t>
       </w:r>
     </w:p>
     <w:p>
@@ -577,23 +403,17 @@
           <w:sz w:val="24"/>
           <w:szCs w:val="32"/>
         </w:rPr>
-        <w:t xml:space="preserve">El sistema </w:t>
-      </w:r>
-      <w:r>
-        <w:rPr>
-          <w:rFonts w:hint="default" w:ascii="Gotham Book" w:hAnsi="Gotham Book" w:cs="Gotham Book"/>
-          <w:sz w:val="24"/>
-          <w:szCs w:val="32"/>
-        </w:rPr>
-        <w:t>tendrá</w:t>
-      </w:r>
-      <w:r>
-        <w:rPr>
-          <w:rFonts w:hint="default" w:ascii="Gotham Book" w:hAnsi="Gotham Book" w:cs="Gotham Book"/>
-          <w:sz w:val="24"/>
-          <w:szCs w:val="32"/>
-        </w:rPr>
-        <w:t xml:space="preserve"> acceso restringido a la información por medio </w:t>
+        <w:t>El sistema tendrá acceso</w:t>
+      </w:r>
+      <w:bookmarkStart w:id="0" w:name="_GoBack"/>
+      <w:bookmarkEnd w:id="0"/>
+      <w:r>
+        <w:rPr>
+          <w:rFonts w:hint="default" w:ascii="Gotham Book" w:hAnsi="Gotham Book" w:cs="Gotham Book"/>
+          <w:sz w:val="24"/>
+          <w:szCs w:val="32"/>
+        </w:rPr>
+        <w:t xml:space="preserve"> restringido a la información por medio </w:t>
       </w:r>
       <w:r>
         <w:rPr>
@@ -645,23 +465,7 @@
           <w:sz w:val="24"/>
           <w:szCs w:val="32"/>
         </w:rPr>
-        <w:t xml:space="preserve">Los usuarios </w:t>
-      </w:r>
-      <w:r>
-        <w:rPr>
-          <w:rFonts w:hint="default" w:ascii="Gotham Book" w:hAnsi="Gotham Book" w:cs="Gotham Book"/>
-          <w:sz w:val="24"/>
-          <w:szCs w:val="32"/>
-        </w:rPr>
-        <w:t>tendrá</w:t>
-      </w:r>
-      <w:r>
-        <w:rPr>
-          <w:rFonts w:hint="default" w:ascii="Gotham Book" w:hAnsi="Gotham Book" w:cs="Gotham Book"/>
-          <w:sz w:val="24"/>
-          <w:szCs w:val="32"/>
-        </w:rPr>
-        <w:t xml:space="preserve"> diferentes roles dentro del sistema.</w:t>
+        <w:t>Los usuarios tendrá diferentes roles dentro del sistema.</w:t>
       </w:r>
     </w:p>
     <w:p>
@@ -697,23 +501,7 @@
           <w:sz w:val="24"/>
           <w:szCs w:val="32"/>
         </w:rPr>
-        <w:t xml:space="preserve">El sistema </w:t>
-      </w:r>
-      <w:r>
-        <w:rPr>
-          <w:rFonts w:hint="default" w:ascii="Gotham Book" w:hAnsi="Gotham Book" w:cs="Gotham Book"/>
-          <w:sz w:val="24"/>
-          <w:szCs w:val="32"/>
-        </w:rPr>
-        <w:t>deberá</w:t>
-      </w:r>
-      <w:r>
-        <w:rPr>
-          <w:rFonts w:hint="default" w:ascii="Gotham Book" w:hAnsi="Gotham Book" w:cs="Gotham Book"/>
-          <w:sz w:val="24"/>
-          <w:szCs w:val="32"/>
-        </w:rPr>
-        <w:t xml:space="preserve"> estar disponible en cualquier momento, para su operación.</w:t>
+        <w:t>El sistema deberá estar disponible en cualquier momento, para su operación.</w:t>
       </w:r>
     </w:p>
     <w:p>
@@ -749,39 +537,7 @@
           <w:sz w:val="24"/>
           <w:szCs w:val="32"/>
         </w:rPr>
-        <w:t xml:space="preserve">El sistema no </w:t>
-      </w:r>
-      <w:r>
-        <w:rPr>
-          <w:rFonts w:hint="default" w:ascii="Gotham Book" w:hAnsi="Gotham Book" w:cs="Gotham Book"/>
-          <w:sz w:val="24"/>
-          <w:szCs w:val="32"/>
-        </w:rPr>
-        <w:t>tendrá</w:t>
-      </w:r>
-      <w:r>
-        <w:rPr>
-          <w:rFonts w:hint="default" w:ascii="Gotham Book" w:hAnsi="Gotham Book" w:cs="Gotham Book"/>
-          <w:sz w:val="24"/>
-          <w:szCs w:val="32"/>
-        </w:rPr>
-        <w:t xml:space="preserve"> </w:t>
-      </w:r>
-      <w:r>
-        <w:rPr>
-          <w:rFonts w:hint="default" w:ascii="Gotham Book" w:hAnsi="Gotham Book" w:cs="Gotham Book"/>
-          <w:sz w:val="24"/>
-          <w:szCs w:val="32"/>
-        </w:rPr>
-        <w:t>restricción</w:t>
-      </w:r>
-      <w:r>
-        <w:rPr>
-          <w:rFonts w:hint="default" w:ascii="Gotham Book" w:hAnsi="Gotham Book" w:cs="Gotham Book"/>
-          <w:sz w:val="24"/>
-          <w:szCs w:val="32"/>
-        </w:rPr>
-        <w:t xml:space="preserve"> en cuanto a los usuario conectados.</w:t>
+        <w:t>El sistema no tendrá restricción en cuanto a los usuario conectados.</w:t>
       </w:r>
     </w:p>
     <w:p>
@@ -817,23 +573,7 @@
           <w:sz w:val="24"/>
           <w:szCs w:val="32"/>
         </w:rPr>
-        <w:t xml:space="preserve">Las impresiones de las Fichas Técnicas </w:t>
-      </w:r>
-      <w:r>
-        <w:rPr>
-          <w:rFonts w:hint="default" w:ascii="Gotham Book" w:hAnsi="Gotham Book" w:cs="Gotham Book"/>
-          <w:sz w:val="24"/>
-          <w:szCs w:val="32"/>
-        </w:rPr>
-        <w:t>deberá</w:t>
-      </w:r>
-      <w:r>
-        <w:rPr>
-          <w:rFonts w:hint="default" w:ascii="Gotham Book" w:hAnsi="Gotham Book" w:cs="Gotham Book"/>
-          <w:sz w:val="24"/>
-          <w:szCs w:val="32"/>
-        </w:rPr>
-        <w:t xml:space="preserve"> adaptarse al tamaño de hoja carta.</w:t>
+        <w:t>Las impresiones de las Fichas Técnicas deberá adaptarse al tamaño de hoja carta.</w:t>
       </w:r>
     </w:p>
     <w:p>
@@ -869,23 +609,7 @@
           <w:sz w:val="24"/>
           <w:szCs w:val="32"/>
         </w:rPr>
-        <w:t xml:space="preserve">El sistema </w:t>
-      </w:r>
-      <w:r>
-        <w:rPr>
-          <w:rFonts w:hint="default" w:ascii="Gotham Book" w:hAnsi="Gotham Book" w:cs="Gotham Book"/>
-          <w:sz w:val="24"/>
-          <w:szCs w:val="32"/>
-        </w:rPr>
-        <w:t>deberá</w:t>
-      </w:r>
-      <w:r>
-        <w:rPr>
-          <w:rFonts w:hint="default" w:ascii="Gotham Book" w:hAnsi="Gotham Book" w:cs="Gotham Book"/>
-          <w:sz w:val="24"/>
-          <w:szCs w:val="32"/>
-        </w:rPr>
-        <w:t xml:space="preserve"> ser programado en JSP de Java.</w:t>
+        <w:t>El sistema deberá ser programado en JSP de Java.</w:t>
       </w:r>
     </w:p>
     <w:p>
@@ -913,31 +637,13 @@
           <w:szCs w:val="32"/>
         </w:rPr>
       </w:pPr>
-      <w:bookmarkStart w:id="0" w:name="_GoBack"/>
-      <w:bookmarkEnd w:id="0"/>
-      <w:r>
-        <w:rPr>
-          <w:rFonts w:hint="default" w:ascii="Gotham Book" w:hAnsi="Gotham Book" w:cs="Gotham Book"/>
-          <w:sz w:val="24"/>
-          <w:szCs w:val="32"/>
-        </w:rPr>
-        <w:t xml:space="preserve">El Sistema </w:t>
-      </w:r>
-      <w:r>
-        <w:rPr>
-          <w:rFonts w:hint="default" w:ascii="Gotham Book" w:hAnsi="Gotham Book" w:cs="Gotham Book"/>
-          <w:sz w:val="24"/>
-          <w:szCs w:val="32"/>
-        </w:rPr>
-        <w:t>deberá</w:t>
-      </w:r>
-      <w:r>
-        <w:rPr>
-          <w:rFonts w:hint="default" w:ascii="Gotham Book" w:hAnsi="Gotham Book" w:cs="Gotham Book"/>
-          <w:sz w:val="24"/>
-          <w:szCs w:val="32"/>
-        </w:rPr>
-        <w:t xml:space="preserve"> trabajar con una base de datos SQL Server.</w:t>
+      <w:r>
+        <w:rPr>
+          <w:rFonts w:hint="default" w:ascii="Gotham Book" w:hAnsi="Gotham Book" w:cs="Gotham Book"/>
+          <w:sz w:val="24"/>
+          <w:szCs w:val="32"/>
+        </w:rPr>
+        <w:t>El Sistema deberá trabajar con una base de datos SQL Server.</w:t>
       </w:r>
     </w:p>
     <w:p>
@@ -955,10 +661,10 @@
 
 <file path=word/numbering.xml><?xml version="1.0" encoding="utf-8"?>
 <w:numbering xmlns:wpc="http://schemas.microsoft.com/office/word/2010/wordprocessingCanvas" xmlns:mc="http://schemas.openxmlformats.org/markup-compatibility/2006" xmlns:o="urn:schemas-microsoft-com:office:office" xmlns:r="http://schemas.openxmlformats.org/officeDocument/2006/relationships" xmlns:m="http://schemas.openxmlformats.org/officeDocument/2006/math" xmlns:v="urn:schemas-microsoft-com:vml" xmlns:wp14="http://schemas.microsoft.com/office/word/2010/wordprocessingDrawing" xmlns:wp="http://schemas.openxmlformats.org/drawingml/2006/wordprocessingDrawing" xmlns:w10="urn:schemas-microsoft-com:office:word" xmlns:w="http://schemas.openxmlformats.org/wordprocessingml/2006/main" xmlns:w14="http://schemas.microsoft.com/office/word/2010/wordml" xmlns:wpg="http://schemas.microsoft.com/office/word/2010/wordprocessingGroup" xmlns:wpi="http://schemas.microsoft.com/office/word/2010/wordprocessingInk" xmlns:wne="http://schemas.microsoft.com/office/word/2006/wordml" xmlns:wps="http://schemas.microsoft.com/office/word/2010/wordprocessingShape" mc:Ignorable="w14 wp14">
-  <w:abstractNum w:abstractNumId="1480378247">
-    <w:nsid w:val="583CC787"/>
+  <w:abstractNum w:abstractNumId="1480378450">
+    <w:nsid w:val="583CC852"/>
     <w:multiLevelType w:val="singleLevel"/>
-    <w:tmpl w:val="583CC787"/>
+    <w:tmpl w:val="583CC852"/>
     <w:lvl w:ilvl="0" w:tentative="1">
       <w:start w:val="1"/>
       <w:numFmt w:val="decimal"/>
@@ -975,10 +681,10 @@
       </w:rPr>
     </w:lvl>
   </w:abstractNum>
-  <w:abstractNum w:abstractNumId="1480378450">
-    <w:nsid w:val="583CC852"/>
+  <w:abstractNum w:abstractNumId="1480378247">
+    <w:nsid w:val="583CC787"/>
     <w:multiLevelType w:val="singleLevel"/>
-    <w:tmpl w:val="583CC852"/>
+    <w:tmpl w:val="583CC787"/>
     <w:lvl w:ilvl="0" w:tentative="1">
       <w:start w:val="1"/>
       <w:numFmt w:val="decimal"/>

</xml_diff>